<commit_message>
Actualizacion Carpeta Documentacion 6
</commit_message>
<xml_diff>
--- a/Documentacion/Testing/DISEÑO DE CP- Sprint2.docx
+++ b/Documentacion/Testing/DISEÑO DE CP- Sprint2.docx
@@ -75,7 +75,7 @@
     <w:p>
       <w:r>
         <w:pict w14:anchorId="07A4B19D">
-          <v:rect id="_x0000_i1055" style="width:0;height:1.5pt" o:hralign="center" o:hrstd="t" o:hr="t" fillcolor="#a0a0a0" stroked="f"/>
+          <v:rect id="_x0000_i1025" style="width:0;height:1.5pt" o:hralign="center" o:hrstd="t" o:hr="t" fillcolor="#a0a0a0" stroked="f"/>
         </w:pict>
       </w:r>
     </w:p>
@@ -120,22 +120,13 @@
         <w:t>una</w:t>
       </w:r>
       <w:r>
-        <w:t xml:space="preserve"> cédula ya está asociada a un registro activo en el parqueadero, notificando el </w:t>
-      </w:r>
-      <w:r>
-        <w:t>error y</w:t>
-      </w:r>
-      <w:r>
-        <w:t xml:space="preserve"> </w:t>
+        <w:t xml:space="preserve"> cédula ya está asociada a un registro activo en el parqueadero, notificando el error y </w:t>
       </w:r>
       <w:r>
         <w:t>manteniendo</w:t>
       </w:r>
       <w:r>
-        <w:t xml:space="preserve"> la</w:t>
-      </w:r>
-      <w:r>
-        <w:t xml:space="preserve"> ventana de registro</w:t>
+        <w:t xml:space="preserve"> la ventana de registro</w:t>
       </w:r>
       <w:r>
         <w:t xml:space="preserve"> de entrada</w:t>
@@ -150,7 +141,7 @@
           <w:u w:val="single"/>
         </w:rPr>
         <w:pict w14:anchorId="543E9200">
-          <v:rect id="_x0000_i1056" style="width:0;height:1.5pt" o:hralign="center" o:hrstd="t" o:hr="t" fillcolor="#a0a0a0" stroked="f"/>
+          <v:rect id="_x0000_i1026" style="width:0;height:1.5pt" o:hralign="center" o:hrstd="t" o:hr="t" fillcolor="#a0a0a0" stroked="f"/>
         </w:pict>
       </w:r>
     </w:p>
@@ -192,7 +183,7 @@
     <w:p>
       <w:r>
         <w:pict w14:anchorId="7F73EC27">
-          <v:rect id="_x0000_i1057" style="width:0;height:1.5pt" o:hralign="center" o:hrstd="t" o:hr="t" fillcolor="#a0a0a0" stroked="f"/>
+          <v:rect id="_x0000_i1027" style="width:0;height:1.5pt" o:hralign="center" o:hrstd="t" o:hr="t" fillcolor="#a0a0a0" stroked="f"/>
         </w:pict>
       </w:r>
     </w:p>
@@ -237,7 +228,7 @@
           <w:u w:val="single"/>
         </w:rPr>
         <w:pict w14:anchorId="1D37926D">
-          <v:rect id="_x0000_i1058" style="width:0;height:1.5pt" o:hralign="center" o:hrstd="t" o:hr="t" fillcolor="#a0a0a0" stroked="f"/>
+          <v:rect id="_x0000_i1028" style="width:0;height:1.5pt" o:hralign="center" o:hrstd="t" o:hr="t" fillcolor="#a0a0a0" stroked="f"/>
         </w:pict>
       </w:r>
     </w:p>
@@ -279,7 +270,7 @@
     <w:p>
       <w:r>
         <w:pict w14:anchorId="77F9159E">
-          <v:rect id="_x0000_i1059" style="width:0;height:1.5pt" o:hralign="center" o:hrstd="t" o:hr="t" fillcolor="#a0a0a0" stroked="f"/>
+          <v:rect id="_x0000_i1029" style="width:0;height:1.5pt" o:hralign="center" o:hrstd="t" o:hr="t" fillcolor="#a0a0a0" stroked="f"/>
         </w:pict>
       </w:r>
     </w:p>
@@ -326,10 +317,146 @@
         </w:rPr>
       </w:pPr>
     </w:p>
+    <w:p/>
     <w:p>
-      <w:pPr>
-        <w:jc w:val="center"/>
-      </w:pPr>
+      <w:r>
+        <w:rPr>
+          <w:b/>
+          <w:bCs/>
+        </w:rPr>
+        <w:lastRenderedPageBreak/>
+        <w:t>3E-2HU-1CA-CP1</w:t>
+      </w:r>
+      <w:r>
+        <w:br/>
+      </w:r>
+      <w:r>
+        <w:rPr>
+          <w:b/>
+          <w:bCs/>
+        </w:rPr>
+        <w:t>Nombre del caso de prueba:</w:t>
+      </w:r>
+      <w:r>
+        <w:t xml:space="preserve"> Confirmación de selección de espacio disponible</w:t>
+      </w:r>
+      <w:r>
+        <w:br/>
+      </w:r>
+      <w:r>
+        <w:rPr>
+          <w:b/>
+          <w:bCs/>
+        </w:rPr>
+        <w:t>Alcance de la prueba:</w:t>
+      </w:r>
+      <w:r>
+        <w:t xml:space="preserve"> Verificar que el sistema permita confirmar un espacio disponible para estacionamiento y que informe correctamente al usuario de la selección exitosa mediante una ventana emergente con el mensaje “Espacio seleccionado correctamente”.</w:t>
+      </w:r>
+    </w:p>
+    <w:p>
+      <w:r>
+        <w:rPr>
+          <w:u w:val="single"/>
+        </w:rPr>
+        <w:pict w14:anchorId="74D39F23">
+          <v:rect id="_x0000_i1042" style="width:0;height:1.5pt" o:hralign="center" o:hrstd="t" o:hr="t" fillcolor="#a0a0a0" stroked="f"/>
+        </w:pict>
+      </w:r>
+    </w:p>
+    <w:p>
+      <w:r>
+        <w:rPr>
+          <w:b/>
+          <w:bCs/>
+        </w:rPr>
+        <w:t>3E-2HU-2CA-CP1</w:t>
+      </w:r>
+      <w:r>
+        <w:br/>
+      </w:r>
+      <w:r>
+        <w:rPr>
+          <w:b/>
+          <w:bCs/>
+        </w:rPr>
+        <w:t>Nombre del caso de prueba:</w:t>
+      </w:r>
+      <w:r>
+        <w:t xml:space="preserve"> Cancelación de selección de espacio</w:t>
+      </w:r>
+      <w:r>
+        <w:br/>
+      </w:r>
+      <w:r>
+        <w:rPr>
+          <w:b/>
+          <w:bCs/>
+        </w:rPr>
+        <w:t>Alcance de la prueba:</w:t>
+      </w:r>
+      <w:r>
+        <w:t xml:space="preserve"> </w:t>
+      </w:r>
+      <w:r>
+        <w:t>Verificar</w:t>
+      </w:r>
+      <w:r>
+        <w:t xml:space="preserve"> que el sistema permita al usuario cancelar su selección de espacio y regrese al módulo de selección para elegir otro espacio disponible</w:t>
+      </w:r>
+      <w:r>
+        <w:t>.</w:t>
+      </w:r>
+    </w:p>
+    <w:p>
+      <w:r>
+        <w:pict w14:anchorId="758D018A">
+          <v:rect id="_x0000_i1043" style="width:0;height:1.5pt" o:hralign="center" o:hrstd="t" o:hr="t" fillcolor="#a0a0a0" stroked="f"/>
+        </w:pict>
+      </w:r>
+    </w:p>
+    <w:p>
+      <w:r>
+        <w:rPr>
+          <w:b/>
+          <w:bCs/>
+        </w:rPr>
+        <w:t>3E-2HU-3CA-</w:t>
+      </w:r>
+      <w:r>
+        <w:rPr>
+          <w:b/>
+          <w:bCs/>
+          <w:u w:val="single"/>
+        </w:rPr>
+        <w:t>CP1</w:t>
+      </w:r>
+      <w:r>
+        <w:br/>
+      </w:r>
+      <w:r>
+        <w:rPr>
+          <w:b/>
+          <w:bCs/>
+        </w:rPr>
+        <w:t>Nombre del caso de prueba:</w:t>
+      </w:r>
+      <w:r>
+        <w:t xml:space="preserve"> Notificación de espacio no disponible</w:t>
+      </w:r>
+      <w:r>
+        <w:br/>
+      </w:r>
+      <w:r>
+        <w:rPr>
+          <w:b/>
+          <w:bCs/>
+        </w:rPr>
+        <w:t>Alcance de la prueba:</w:t>
+      </w:r>
+      <w:r>
+        <w:t xml:space="preserve"> Verificar que el sistema informe adecuadamente cuando un usuario intenta seleccionar un espacio que ya no está disponible, proporcionando un mensaje “El espacio seleccionado no está disponible”.</w:t>
+      </w:r>
     </w:p>
     <w:p/>
     <w:sectPr>
@@ -340,6 +467,163 @@
     </w:sectPr>
   </w:body>
 </w:document>
+</file>
+
+<file path=word/numbering.xml><?xml version="1.0" encoding="utf-8"?>
+<w:numbering xmlns:wpc="http://schemas.microsoft.com/office/word/2010/wordprocessingCanvas" xmlns:cx="http://schemas.microsoft.com/office/drawing/2014/chartex" xmlns:cx1="http://schemas.microsoft.com/office/drawing/2015/9/8/chartex" xmlns:cx2="http://schemas.microsoft.com/office/drawing/2015/10/21/chartex" xmlns:cx3="http://schemas.microsoft.com/office/drawing/2016/5/9/chartex" xmlns:cx4="http://schemas.microsoft.com/office/drawing/2016/5/10/chartex" xmlns:cx5="http://schemas.microsoft.com/office/drawing/2016/5/11/chartex" xmlns:cx6="http://schemas.microsoft.com/office/drawing/2016/5/12/chartex" xmlns:cx7="http://schemas.microsoft.com/office/drawing/2016/5/13/chartex" xmlns:cx8="http://schemas.microsoft.com/office/drawing/2016/5/14/chartex" xmlns:mc="http://schemas.openxmlformats.org/markup-compatibility/2006" xmlns:aink="http://schemas.microsoft.com/office/drawing/2016/ink" xmlns:am3d="http://schemas.microsoft.com/office/drawing/2017/model3d" xmlns:o="urn:schemas-microsoft-com:office:office" xmlns:oel="http://schemas.microsoft.com/office/2019/extlst" xmlns:r="http://schemas.openxmlformats.org/officeDocument/2006/relationships" xmlns:m="http://schemas.openxmlformats.org/officeDocument/2006/math" xmlns:v="urn:schemas-microsoft-com:vml" xmlns:wp14="http://schemas.microsoft.com/office/word/2010/wordprocessingDrawing" xmlns:wp="http://schemas.openxmlformats.org/drawingml/2006/wordprocessingDrawing" xmlns:w10="urn:schemas-microsoft-com:office:word" xmlns:w="http://schemas.openxmlformats.org/wordprocessingml/2006/main" xmlns:w14="http://schemas.microsoft.com/office/word/2010/wordml" xmlns:w15="http://schemas.microsoft.com/office/word/2012/wordml" xmlns:w16cex="http://schemas.microsoft.com/office/word/2018/wordml/cex" xmlns:w16cid="http://schemas.microsoft.com/office/word/2016/wordml/cid" xmlns:w16="http://schemas.microsoft.com/office/word/2018/wordml" xmlns:w16du="http://schemas.microsoft.com/office/word/2023/wordml/word16du" xmlns:w16sdtdh="http://schemas.microsoft.com/office/word/2020/wordml/sdtdatahash" xmlns:w16se="http://schemas.microsoft.com/office/word/2015/wordml/symex" xmlns:wpg="http://schemas.microsoft.com/office/word/2010/wordprocessingGroup" xmlns:wpi="http://schemas.microsoft.com/office/word/2010/wordprocessingInk" xmlns:wne="http://schemas.microsoft.com/office/word/2006/wordml" xmlns:wps="http://schemas.microsoft.com/office/word/2010/wordprocessingShape" mc:Ignorable="w14 w15 w16se w16cid w16 w16cex w16sdtdh w16du wp14">
+  <w:abstractNum w:abstractNumId="0" w15:restartNumberingAfterBreak="0">
+    <w:nsid w:val="139D1200"/>
+    <w:multiLevelType w:val="multilevel"/>
+    <w:tmpl w:val="5568E75A"/>
+    <w:lvl w:ilvl="0">
+      <w:start w:val="1"/>
+      <w:numFmt w:val="bullet"/>
+      <w:lvlText w:val=""/>
+      <w:lvlJc w:val="left"/>
+      <w:pPr>
+        <w:tabs>
+          <w:tab w:val="num" w:pos="720"/>
+        </w:tabs>
+        <w:ind w:left="720" w:hanging="360"/>
+      </w:pPr>
+      <w:rPr>
+        <w:rFonts w:ascii="Symbol" w:hAnsi="Symbol" w:hint="default"/>
+        <w:sz w:val="20"/>
+      </w:rPr>
+    </w:lvl>
+    <w:lvl w:ilvl="1" w:tentative="1">
+      <w:start w:val="1"/>
+      <w:numFmt w:val="bullet"/>
+      <w:lvlText w:val="o"/>
+      <w:lvlJc w:val="left"/>
+      <w:pPr>
+        <w:tabs>
+          <w:tab w:val="num" w:pos="1440"/>
+        </w:tabs>
+        <w:ind w:left="1440" w:hanging="360"/>
+      </w:pPr>
+      <w:rPr>
+        <w:rFonts w:ascii="Courier New" w:hAnsi="Courier New" w:hint="default"/>
+        <w:sz w:val="20"/>
+      </w:rPr>
+    </w:lvl>
+    <w:lvl w:ilvl="2" w:tentative="1">
+      <w:start w:val="1"/>
+      <w:numFmt w:val="bullet"/>
+      <w:lvlText w:val=""/>
+      <w:lvlJc w:val="left"/>
+      <w:pPr>
+        <w:tabs>
+          <w:tab w:val="num" w:pos="2160"/>
+        </w:tabs>
+        <w:ind w:left="2160" w:hanging="360"/>
+      </w:pPr>
+      <w:rPr>
+        <w:rFonts w:ascii="Wingdings" w:hAnsi="Wingdings" w:hint="default"/>
+        <w:sz w:val="20"/>
+      </w:rPr>
+    </w:lvl>
+    <w:lvl w:ilvl="3" w:tentative="1">
+      <w:start w:val="1"/>
+      <w:numFmt w:val="bullet"/>
+      <w:lvlText w:val=""/>
+      <w:lvlJc w:val="left"/>
+      <w:pPr>
+        <w:tabs>
+          <w:tab w:val="num" w:pos="2880"/>
+        </w:tabs>
+        <w:ind w:left="2880" w:hanging="360"/>
+      </w:pPr>
+      <w:rPr>
+        <w:rFonts w:ascii="Wingdings" w:hAnsi="Wingdings" w:hint="default"/>
+        <w:sz w:val="20"/>
+      </w:rPr>
+    </w:lvl>
+    <w:lvl w:ilvl="4" w:tentative="1">
+      <w:start w:val="1"/>
+      <w:numFmt w:val="bullet"/>
+      <w:lvlText w:val=""/>
+      <w:lvlJc w:val="left"/>
+      <w:pPr>
+        <w:tabs>
+          <w:tab w:val="num" w:pos="3600"/>
+        </w:tabs>
+        <w:ind w:left="3600" w:hanging="360"/>
+      </w:pPr>
+      <w:rPr>
+        <w:rFonts w:ascii="Wingdings" w:hAnsi="Wingdings" w:hint="default"/>
+        <w:sz w:val="20"/>
+      </w:rPr>
+    </w:lvl>
+    <w:lvl w:ilvl="5" w:tentative="1">
+      <w:start w:val="1"/>
+      <w:numFmt w:val="bullet"/>
+      <w:lvlText w:val=""/>
+      <w:lvlJc w:val="left"/>
+      <w:pPr>
+        <w:tabs>
+          <w:tab w:val="num" w:pos="4320"/>
+        </w:tabs>
+        <w:ind w:left="4320" w:hanging="360"/>
+      </w:pPr>
+      <w:rPr>
+        <w:rFonts w:ascii="Wingdings" w:hAnsi="Wingdings" w:hint="default"/>
+        <w:sz w:val="20"/>
+      </w:rPr>
+    </w:lvl>
+    <w:lvl w:ilvl="6" w:tentative="1">
+      <w:start w:val="1"/>
+      <w:numFmt w:val="bullet"/>
+      <w:lvlText w:val=""/>
+      <w:lvlJc w:val="left"/>
+      <w:pPr>
+        <w:tabs>
+          <w:tab w:val="num" w:pos="5040"/>
+        </w:tabs>
+        <w:ind w:left="5040" w:hanging="360"/>
+      </w:pPr>
+      <w:rPr>
+        <w:rFonts w:ascii="Wingdings" w:hAnsi="Wingdings" w:hint="default"/>
+        <w:sz w:val="20"/>
+      </w:rPr>
+    </w:lvl>
+    <w:lvl w:ilvl="7" w:tentative="1">
+      <w:start w:val="1"/>
+      <w:numFmt w:val="bullet"/>
+      <w:lvlText w:val=""/>
+      <w:lvlJc w:val="left"/>
+      <w:pPr>
+        <w:tabs>
+          <w:tab w:val="num" w:pos="5760"/>
+        </w:tabs>
+        <w:ind w:left="5760" w:hanging="360"/>
+      </w:pPr>
+      <w:rPr>
+        <w:rFonts w:ascii="Wingdings" w:hAnsi="Wingdings" w:hint="default"/>
+        <w:sz w:val="20"/>
+      </w:rPr>
+    </w:lvl>
+    <w:lvl w:ilvl="8" w:tentative="1">
+      <w:start w:val="1"/>
+      <w:numFmt w:val="bullet"/>
+      <w:lvlText w:val=""/>
+      <w:lvlJc w:val="left"/>
+      <w:pPr>
+        <w:tabs>
+          <w:tab w:val="num" w:pos="6480"/>
+        </w:tabs>
+        <w:ind w:left="6480" w:hanging="360"/>
+      </w:pPr>
+      <w:rPr>
+        <w:rFonts w:ascii="Wingdings" w:hAnsi="Wingdings" w:hint="default"/>
+        <w:sz w:val="20"/>
+      </w:rPr>
+    </w:lvl>
+  </w:abstractNum>
+  <w:num w:numId="1" w16cid:durableId="1987972837">
+    <w:abstractNumId w:val="0"/>
+  </w:num>
+</w:numbering>
 </file>
 
 <file path=word/styles.xml><?xml version="1.0" encoding="utf-8"?>

</xml_diff>